<commit_message>
chỉnh sửa chính tả trong project vision
</commit_message>
<xml_diff>
--- a/Document/Report/Hàng Tuần/ProjectVision.docx
+++ b/Document/Report/Hàng Tuần/ProjectVision.docx
@@ -144,12 +144,12 @@
             <wp:extent cx="1600200" cy="1257300"/>
             <wp:effectExtent b="0" l="0" r="0" t="0"/>
             <wp:wrapSquare wrapText="bothSides" distB="0" distT="0" distL="114300" distR="114300"/>
-            <wp:docPr descr="images" id="1" name="image01.jpg"/>
+            <wp:docPr descr="images" id="1" name="image02.jpg"/>
             <a:graphic>
               <a:graphicData uri="http://schemas.openxmlformats.org/drawingml/2006/picture">
                 <pic:pic>
                   <pic:nvPicPr>
-                    <pic:cNvPr descr="images" id="0" name="image01.jpg"/>
+                    <pic:cNvPr descr="images" id="0" name="image02.jpg"/>
                     <pic:cNvPicPr preferRelativeResize="0"/>
                   </pic:nvPicPr>
                   <pic:blipFill>
@@ -354,7 +354,7 @@
           <w:szCs w:val="60"/>
           <w:rtl w:val="0"/>
         </w:rPr>
-        <w:t xml:space="preserve">PROJECT VIISION </w:t>
+        <w:t xml:space="preserve">PROJECT VISION </w:t>
       </w:r>
       <w:r>
         <w:rPr>
@@ -3491,7 +3491,7 @@
           <w:szCs w:val="28"/>
           <w:rtl w:val="0"/>
         </w:rPr>
-        <w:t xml:space="preserve">Thị trường du lịch Việt Nam rất tiềm năng, nhiều ứng dụng mobie đã xuất hiện nhằm giải quyết nhu cầu của người du lịch. Những sản phẩm này đã giải quyết được một phần nhu cầu cho người du lịch, nhưng nhìn chung vẫn còn thiếu nhiều chức năng, thông tin chưa đầy đủ và chính xác. Nắm bắt được điều này, nếu đầu tư để dự án được hoàn thành và cho ra một sản phẩm hoàn chỉnh thì sẽ là một cơ hội để nhiều người dùng từ đó có thể quảng bá nền du lịch Việt Nam.</w:t>
+        <w:t xml:space="preserve">Thị trường du lịch Việt Nam rất tiềm năng, nhiều ứng dụng mobile đã xuất hiện nhằm giải quyết nhu cầu của người du lịch. Những sản phẩm này đã giải quyết được một phần nhu cầu cho người du lịch, nhưng nhìn chung vẫn còn thiếu nhiều chức năng, thông tin chưa đầy đủ và chính xác. Nắm bắt được điều này, nếu đầu tư để dự án được hoàn thành và cho ra một sản phẩm hoàn chỉnh thì sẽ là một cơ hội để nhiều người dùng từ đó có thể quảng bá nền du lịch Việt Nam.</w:t>
       </w:r>
       <w:r>
         <w:rPr>

</xml_diff>